<commit_message>
add caption and edit some text
</commit_message>
<xml_diff>
--- a/draft/chapter3.docx
+++ b/draft/chapter3.docx
@@ -265,7 +265,7 @@
         <w:t>그림</w:t>
       </w:r>
       <w:r>
-        <w:t>1</w:t>
+        <w:t>1: 트랜스포머 전체 구조</w:t>
       </w:r>
     </w:p>
     <w:p>
@@ -299,7 +299,7 @@
         <w:t>그림</w:t>
       </w:r>
       <w:r>
-        <w:t>2</w:t>
+        <w:t>2: 토크나이저의 입출력 결과</w:t>
       </w:r>
     </w:p>
     <w:p>
@@ -340,7 +340,7 @@
         <w:t>그림</w:t>
       </w:r>
       <w:r>
-        <w:t>3</w:t>
+        <w:t>3: 트랜스포머 내부를 구성하는 인코더와 디코더</w:t>
       </w:r>
     </w:p>
     <w:p>
@@ -377,7 +377,7 @@
         <w:t>그림</w:t>
       </w:r>
       <w:r>
-        <w:t>4</w:t>
+        <w:t>4: 트랜스포머 인코더와 디코더의 계층 구조</w:t>
       </w:r>
     </w:p>
     <w:p>
@@ -411,7 +411,7 @@
         <w:t>그림</w:t>
       </w:r>
       <w:r>
-        <w:t>5</w:t>
+        <w:t>5: 인코더와 디코더의 서브레이어</w:t>
       </w:r>
     </w:p>
     <w:p>
@@ -464,7 +464,7 @@
         <w:t>그림</w:t>
       </w:r>
       <w:r>
-        <w:t>6</w:t>
+        <w:t>6: 멀티헤드 어탠션을 위해 입력 벡터 쪼개기</w:t>
       </w:r>
     </w:p>
     <w:p>
@@ -501,7 +501,7 @@
         <w:t>그림</w:t>
       </w:r>
       <w:r>
-        <w:t>7</w:t>
+        <w:t>7: 어탠션 계산</w:t>
       </w:r>
     </w:p>
     <w:p>
@@ -529,7 +529,7 @@
         <w:t>블록</w:t>
       </w:r>
       <w:r>
-        <w:t>1</w:t>
+        <w:t>1: 멀티헤드 어탠션 과정</w:t>
       </w:r>
     </w:p>
     <w:p>
@@ -635,7 +635,7 @@
         <w:t>그림</w:t>
       </w:r>
       <w:r>
-        <w:t>8</w:t>
+        <w:t>8: 인코더와 디코더 내부에서 셀프어탠션을 통해 생성되는 가중치</w:t>
       </w:r>
     </w:p>
     <w:p>
@@ -698,7 +698,7 @@
         <w:t>코드</w:t>
       </w:r>
       <w:r>
-        <w:t>1</w:t>
+        <w:t>1: 트랜스포머 구현을 위한 변수 설정</w:t>
       </w:r>
     </w:p>
     <w:p>
@@ -786,7 +786,7 @@
         <w:t>코드</w:t>
       </w:r>
       <w:r>
-        <w:t>1</w:t>
+        <w:t>1: 트랜스포머 클래스 정의하기</w:t>
       </w:r>
     </w:p>
     <w:p/>
@@ -941,7 +941,7 @@
         <w:t>코드</w:t>
       </w:r>
       <w:r>
-        <w:t>2</w:t>
+        <w:t>2: 인코더 클래스 정의하기</w:t>
       </w:r>
     </w:p>
     <w:p>
@@ -1065,7 +1065,7 @@
         <w:t>코드</w:t>
       </w:r>
       <w:r>
-        <w:t>3</w:t>
+        <w:t>3: 임베딩 클래스 정의하기</w:t>
       </w:r>
     </w:p>
     <w:p>
@@ -1250,7 +1250,7 @@
         <w:t>코드</w:t>
       </w:r>
       <w:r>
-        <w:t>4</w:t>
+        <w:t>4: 멀티해드 어탠션 클래스 정의하기</w:t>
       </w:r>
     </w:p>
     <w:p>
@@ -1432,7 +1432,7 @@
         <w:t>코드</w:t>
       </w:r>
       <w:r>
-        <w:t>5</w:t>
+        <w:t>5: 디코더 클래스 정의하기</w:t>
       </w:r>
     </w:p>
     <w:p>
@@ -1662,7 +1662,7 @@
         <w:t>코드</w:t>
       </w:r>
       <w:r>
-        <w:t>6</w:t>
+        <w:t>6: 포지셔널인코딩 클래스 정의하기</w:t>
       </w:r>
     </w:p>
     <w:p>
@@ -1802,7 +1802,7 @@
         <w:t>코드</w:t>
       </w:r>
       <w:r>
-        <w:t>7</w:t>
+        <w:t>7: 인코더와 디코더 클래스에 포지셔널 인코딩 추가하기</w:t>
       </w:r>
     </w:p>
     <w:p>
@@ -2090,7 +2090,7 @@
         <w:t>표</w:t>
       </w:r>
       <w:r>
-        <w:t>1</w:t>
+        <w:t>1: CNN, RNN, 셀프어탠션의 계산복잡도</w:t>
       </w:r>
     </w:p>
     <w:p>
@@ -2185,12 +2185,7 @@
         <w:t>수식</w:t>
       </w:r>
       <w:r>
-        <w:t>3</w:t>
-      </w:r>
-    </w:p>
-    <w:p>
-      <w:r>
-        <w:t>PPL 구하는 공식</w:t>
+        <w:t>3: PPL 공식</w:t>
       </w:r>
     </w:p>
     <w:p>
@@ -2214,6 +2209,17 @@
     <w:p>
       <w:r>
         <w:t>&lt;블록 시작&gt;</w:t>
+      </w:r>
+    </w:p>
+    <w:p>
+      <w:r>
+        <w:rPr>
+          <w:rFonts w:hint="eastAsia"/>
+        </w:rPr>
+        <w:t>블록</w:t>
+      </w:r>
+      <w:r>
+        <w:t>2: 주사위를 10번 던지는 것에 대한 PPL 계산하기</w:t>
       </w:r>
     </w:p>
     <w:p>
@@ -2250,7 +2256,7 @@
         <w:t>표</w:t>
       </w:r>
       <w:r>
-        <w:t>2</w:t>
+        <w:t>2: 트랜스포머 및 이전 모델의 PPL</w:t>
       </w:r>
     </w:p>
     <w:p>
@@ -2340,7 +2346,7 @@
         <w:t>문장</w:t>
       </w:r>
       <w:r>
-        <w:t xml:space="preserve"> 번역은 사실 정확한 정답이 없다. 하나의 문장을 다른 문장으로 번역했을때 서로 다른 문장이지만 같다고 볼 수 있는 여러가지 경우의 수가 있기 때문이다. 따라서 BLEU 스코어에서는 정답 문장을 여러개 둘 수 있게 디자인돼 있다. "나는 너를 항상 사랑해."라는 문장을 번역기 A, B, C가 각각 영작했다고 해보자.</w:t>
+        <w:t xml:space="preserve"> 번역은 사실 정확한 정답이 없다. 하나의 문장을 다른 문장으로 번역했을때 서로 다른 문장이지만 같다고 볼 수 있는 여러가지 경우의 수가 있기 때문이다. 따라서 BLEU 스코어에서는 정답 문장을 여러개 둘 수 있게 디자인돼 있다. "나는 너를 항상 사랑해."라는 문장을 번역기 A, B, C가 각각 영작했다고 해보자. [블록3]을 보자.</w:t>
       </w:r>
     </w:p>
     <w:p/>
@@ -2354,6 +2360,17 @@
         <w:rPr>
           <w:rFonts w:hint="eastAsia"/>
         </w:rPr>
+        <w:t>블록</w:t>
+      </w:r>
+      <w:r>
+        <w:t>3: 번역기 A, B, C의 결과</w:t>
+      </w:r>
+    </w:p>
+    <w:p>
+      <w:r>
+        <w:rPr>
+          <w:rFonts w:hint="eastAsia"/>
+        </w:rPr>
         <w:t>번역할</w:t>
       </w:r>
       <w:r>
@@ -2411,7 +2428,7 @@
         <w:t>굳이</w:t>
       </w:r>
       <w:r>
-        <w:t xml:space="preserve"> BLEU 스코어를 계산하지 않아도 candidateA가 가장 좋은 문장이라는 것은 쉽게 알 수 있다. candidateB는 문법이 엉망이다. candidateC는 그냥 엉망이다. 여기에서는 제대로 BLEU 스코어를 구하는 방법을 알아보고 있으니 위의 candidate을 정답1과 정답2를 이용해서 평가해보자. 정답1과 정답2에서 나온 모든 단어를 열거해보면 다음과 같다.</w:t>
+        <w:t xml:space="preserve"> BLEU 스코어를 계산하지 않아도 candidateA가 가장 좋은 문장이라는 것은 쉽게 알 수 있다. candidateB는 문법이 엉망이다. candidateC는 하나의 단어만 출력하고 있다. 여기에서는 제대로 BLEU 스코어를 구하는 방법을 알아보고 있으니 위의 candidate을 정답1과 정답2를 이용해서 평가해보자. 정답1과 정답2에서 나온 모든 단어를 열거해보면 [블록4]와 같다.</w:t>
       </w:r>
     </w:p>
     <w:p/>
@@ -2422,6 +2439,18 @@
     </w:p>
     <w:p>
       <w:r>
+        <w:rPr>
+          <w:rFonts w:hint="eastAsia"/>
+        </w:rPr>
+        <w:t>블록</w:t>
+      </w:r>
+      <w:r>
+        <w:t>4: 정답으로 사용된 모든 단어들</w:t>
+      </w:r>
+    </w:p>
+    <w:p>
+      <w:r>
+        <w:lastRenderedPageBreak/>
         <w:t>know right I always love you so much a lot</w:t>
       </w:r>
     </w:p>
@@ -2439,7 +2468,7 @@
         <w:t>각각의</w:t>
       </w:r>
       <w:r>
-        <w:t xml:space="preserve"> unigram count를 위 단어들에 대해서 각각 구한 후 candidateA, candidateB, candidateC의 단어 수로 나눠보자.</w:t>
+        <w:t xml:space="preserve"> unigram count를 [블록4]의 단어들에 대해서 구한 후 candidateA, candidateB, candidateC의 단어 수로 나눠보자.</w:t>
       </w:r>
     </w:p>
     <w:p/>
@@ -2450,6 +2479,17 @@
     </w:p>
     <w:p>
       <w:r>
+        <w:rPr>
+          <w:rFonts w:hint="eastAsia"/>
+        </w:rPr>
+        <w:t>블록</w:t>
+      </w:r>
+      <w:r>
+        <w:t>5: 번역기 A, B, C에 대한 unigram 스코어 계산</w:t>
+      </w:r>
+    </w:p>
+    <w:p>
+      <w:r>
         <w:t>candidateA: (know(1) + I(1) + always(1) + love(1) + you(1) + much(1)) / 8</w:t>
       </w:r>
     </w:p>
@@ -2471,22 +2511,16 @@
     <w:p/>
     <w:p>
       <w:r>
-        <w:rPr>
-          <w:rFonts w:hint="eastAsia"/>
-        </w:rPr>
-        <w:t>여기에서</w:t>
-      </w:r>
-      <w:r>
-        <w:t xml:space="preserve"> 무언가 이상함을 느껴야 한다. 스코어를 구하고 있으니 스코어는 높어야 좋은 것인데 candidateB(4/4)와 candidateC(5/5)가 candidateA(6/8)보다 더 높다. 왜 그럴까? candidateB의 경우 순서를 고려하지 않았기 때문이고 candidateC의 경우에는 정답1, 정답2에는 한번 밖에 나오지 않았던 단어 I가 5번이나 나왔기 때문이다. candidateB의 경우 N-gram을 통해서 해결할 수 있고, candidateC의 경우 정답 문장에서 발현한 단어의 개수를 참고하는 조금 다른 카운팅 기법을 이용해서 해결할 수 있다. 단어의 실제 카운트 수와 비교해서 더 적은 카운트를 사용하는 것이다. 가령 정답1, 정답2에서 나온 you의 카운트 중 더 큰 수(2)와 candidateA에서 출현한 you의 개수(1)을 비교해서 더 적은 값(1)을 택하는 것이다. 이 방법을 modified unigram precision이라고 한다. unigram 대신에 N-gram을 사용하</w:t>
-      </w:r>
-      <w:r>
-        <w:rPr>
-          <w:rFonts w:hint="eastAsia"/>
-        </w:rPr>
-        <w:t>면</w:t>
-      </w:r>
-      <w:r>
-        <w:t xml:space="preserve"> modified N-gram precision이 된다. modified unigram precision을 이용해서 candidate A~C를 다시 계산하면 아래와 같은 결과를 얻을 수 있다.</w:t>
+        <w:t>[블록5]를 보면 무언가 이상함을 느껴야 한다. 스코어를 구하고 있으니 스코어는 높어야 좋은 것인데 candidateB(4/4)와 candidateC(5/5)가 candidateA(6/8)보다 더 높다. 왜 그럴까? candidateB의 경우 순서를 고려하지 않았기 때문이고 candidateC의 경우에는 정답1, 정답2에는 한번 밖에 나오지 않았던 단어 I가 5번이나 나왔기 때문이다. candidateB의 경우 N-gram을 통해서 해결할 수 있고, candidateC의 경우 정답 문장에서 발현한 단어의 개수를 참고하는 조금 다른 카운팅 기법을 이용해서 해결할 수 있다. 단어의 실제 카운트 수와 비교해서 더 적은 카운트를 사용하는 것이다. 가령 정답1, 정답2에서 나온 you의 카운트 중 더 큰 수(2)와 candidateA에서 출현한 you의 개수(1)을 비교해서 더 적은 값(1)을 택하는 것이다. 이 방법을 modified unigram precision이라고 한다. unigram 대신에 N-gram</w:t>
+      </w:r>
+      <w:r>
+        <w:rPr>
+          <w:rFonts w:hint="eastAsia"/>
+        </w:rPr>
+        <w:t>을</w:t>
+      </w:r>
+      <w:r>
+        <w:t xml:space="preserve"> 사용하면 modified N-gram precision이 된다. modified unigram precision을 이용해서 candidate A~C를 다시 계산하면 [블록6]과 같은 결과를 얻을 수 있다.</w:t>
       </w:r>
     </w:p>
     <w:p/>
@@ -2497,6 +2531,17 @@
     </w:p>
     <w:p>
       <w:r>
+        <w:rPr>
+          <w:rFonts w:hint="eastAsia"/>
+        </w:rPr>
+        <w:t>블록</w:t>
+      </w:r>
+      <w:r>
+        <w:t>6: 번역기 A, B, C에 대한 modified unigram 스코어 계산</w:t>
+      </w:r>
+    </w:p>
+    <w:p>
+      <w:r>
         <w:t>candidate A~C까지의 modified unigram precision</w:t>
       </w:r>
     </w:p>
@@ -2512,6 +2557,7 @@
     </w:p>
     <w:p>
       <w:r>
+        <w:lastRenderedPageBreak/>
         <w:t>0.3423503955179092 # I I I I I.</w:t>
       </w:r>
     </w:p>
@@ -2523,59 +2569,273 @@
     <w:p/>
     <w:p>
       <w:r>
-        <w:t xml:space="preserve">candidateB의 경우 순서가 엉망이다. 이 순서를 고려하도록 N=1~4로 두고 modified N-gram </w:t>
-      </w:r>
+        <w:t>candidateB의 경우 순서가 엉망이다. 이 순서를 고려하도록 N=1~4로 두고 modified N-gram precision을 수행해보자.</w:t>
+      </w:r>
+    </w:p>
+    <w:p/>
+    <w:p>
+      <w:r>
+        <w:t>&lt;블록 시작&gt;</w:t>
+      </w:r>
+    </w:p>
+    <w:p>
+      <w:r>
+        <w:rPr>
+          <w:rFonts w:hint="eastAsia"/>
+        </w:rPr>
+        <w:t>블록</w:t>
+      </w:r>
+      <w:r>
+        <w:t>7: 번역기 A, B, C에 대한 N-gram 스코어 계산</w:t>
+      </w:r>
+    </w:p>
+    <w:p>
+      <w:r>
+        <w:t># You love I always.</w:t>
+      </w:r>
+    </w:p>
+    <w:p>
+      <w:r>
+        <w:t>modified 1-gram precision: 4/4</w:t>
+      </w:r>
+    </w:p>
+    <w:p>
+      <w:r>
+        <w:t>modified 2-gram precision: 1/3</w:t>
+      </w:r>
+    </w:p>
+    <w:p>
+      <w:r>
+        <w:t>modified 3-gram precision: 0/2</w:t>
+      </w:r>
+    </w:p>
+    <w:p>
+      <w:r>
+        <w:t>modified 4-gram precision: 0/1</w:t>
+      </w:r>
+    </w:p>
+    <w:p>
+      <w:r>
+        <w:t>&lt;쁠록 끝&gt;</w:t>
+      </w:r>
+    </w:p>
+    <w:p/>
+    <w:p>
+      <w:r>
+        <w:t>[블록7]은 [코드8]을 실행해서 얻은 결과이다. [코드8]에는 modified N-gram precision을 구하는 함수가 구현돼 있다.</w:t>
+      </w:r>
+    </w:p>
+    <w:p/>
+    <w:p>
+      <w:r>
+        <w:t>&lt;코드 시작&gt;</w:t>
+      </w:r>
+    </w:p>
+    <w:p>
+      <w:r>
+        <w:rPr>
+          <w:rFonts w:hint="eastAsia"/>
+        </w:rPr>
+        <w:t>코드</w:t>
+      </w:r>
+      <w:r>
+        <w:t>8: N-gram을 이용한 modified N-gram 계산하기</w:t>
+      </w:r>
+    </w:p>
+    <w:p>
+      <w:r>
+        <w:t>def word_counter(tokens, n):</w:t>
+      </w:r>
+    </w:p>
+    <w:p>
+      <w:r>
+        <w:t xml:space="preserve">    return Counter(ngrams(tokens, n))</w:t>
+      </w:r>
+    </w:p>
+    <w:p>
+      <w:r>
+        <w:tab/>
+      </w:r>
+    </w:p>
+    <w:p>
+      <w:r>
+        <w:t>def modified_count(candidate, references, n):</w:t>
+      </w:r>
+    </w:p>
+    <w:p>
+      <w:r>
+        <w:t xml:space="preserve">    cand_cnt = word_counter(candidate.split(), n)</w:t>
+      </w:r>
+    </w:p>
+    <w:p>
+      <w:r>
+        <w:t xml:space="preserve">    temp = Counter()</w:t>
+      </w:r>
+    </w:p>
+    <w:p>
       <w:r>
         <w:lastRenderedPageBreak/>
-        <w:t>precision을 수행해보자.</w:t>
-      </w:r>
-    </w:p>
-    <w:p/>
-    <w:p>
-      <w:r>
-        <w:t>&lt;블록 시작&gt;</w:t>
-      </w:r>
-    </w:p>
-    <w:p>
-      <w:r>
-        <w:t># You love I always.</w:t>
-      </w:r>
-    </w:p>
-    <w:p>
-      <w:r>
-        <w:t>modified 1-gram precision: 4/4</w:t>
-      </w:r>
-    </w:p>
-    <w:p>
-      <w:r>
-        <w:t>modified 2-gram precision: 1/3</w:t>
-      </w:r>
-    </w:p>
-    <w:p>
-      <w:r>
-        <w:t>modified 3-gram precision: 0/2</w:t>
-      </w:r>
-    </w:p>
-    <w:p>
-      <w:r>
-        <w:t>modified 4-gram precision: 0/1</w:t>
-      </w:r>
-    </w:p>
-    <w:p>
-      <w:r>
-        <w:t>&lt;쁠록 끝&gt;</w:t>
-      </w:r>
-    </w:p>
-    <w:p/>
-    <w:p>
-      <w:r>
-        <w:rPr>
-          <w:rFonts w:hint="eastAsia"/>
-        </w:rPr>
-        <w:t>위</w:t>
-      </w:r>
-      <w:r>
-        <w:t xml:space="preserve"> 결과는 [코드8]을 실행해서 얻은 결과이다. [코드8]에는 modified N-gram precision을 구하는 함수가 구현돼 있다.</w:t>
+        <w:t xml:space="preserve">    for ref in references:</w:t>
+      </w:r>
+    </w:p>
+    <w:p>
+      <w:r>
+        <w:t xml:space="preserve">        tokens = ref.split()</w:t>
+      </w:r>
+    </w:p>
+    <w:p>
+      <w:r>
+        <w:t xml:space="preserve">        ref_cnt = word_counter(tokens, n)</w:t>
+      </w:r>
+    </w:p>
+    <w:p>
+      <w:r>
+        <w:t xml:space="preserve">        for k, v in ref_cnt.items():</w:t>
+      </w:r>
+    </w:p>
+    <w:p>
+      <w:r>
+        <w:t xml:space="preserve">            if k in temp:</w:t>
+      </w:r>
+    </w:p>
+    <w:p>
+      <w:r>
+        <w:t xml:space="preserve">                temp[k] = max(ref_cnt[k], temp[k])</w:t>
+      </w:r>
+    </w:p>
+    <w:p>
+      <w:r>
+        <w:t xml:space="preserve">            else:</w:t>
+      </w:r>
+    </w:p>
+    <w:p>
+      <w:r>
+        <w:t xml:space="preserve">                temp[k] = ref_cnt[k]</w:t>
+      </w:r>
+    </w:p>
+    <w:p>
+      <w:r>
+        <w:t xml:space="preserve">    </w:t>
+      </w:r>
+    </w:p>
+    <w:p>
+      <w:r>
+        <w:t xml:space="preserve">    return Counter({tok:min(temp[tok], cand_cnt[tok]) for tok in cand_cnt})</w:t>
+      </w:r>
+    </w:p>
+    <w:p>
+      <w:r>
+        <w:tab/>
+      </w:r>
+    </w:p>
+    <w:p>
+      <w:r>
+        <w:t>def modified_ngram_precision(candidate, references, n):</w:t>
+      </w:r>
+    </w:p>
+    <w:p>
+      <w:r>
+        <w:t xml:space="preserve">    min_cnt = modified_count(candidate, references, n)</w:t>
+      </w:r>
+    </w:p>
+    <w:p>
+      <w:r>
+        <w:t xml:space="preserve">    total_cnt = word_counter(candidate.split(), n)</w:t>
+      </w:r>
+    </w:p>
+    <w:p>
+      <w:r>
+        <w:t xml:space="preserve">    </w:t>
+      </w:r>
+    </w:p>
+    <w:p>
+      <w:r>
+        <w:t xml:space="preserve">    min_cnt_sum = sum(min_cnt.values())</w:t>
+      </w:r>
+    </w:p>
+    <w:p>
+      <w:r>
+        <w:t xml:space="preserve">    total_cnt_sum = sum(total_cnt.values())</w:t>
+      </w:r>
+    </w:p>
+    <w:p>
+      <w:r>
+        <w:t xml:space="preserve">    #print('modified {}-gram precision: {}/{}'.format(n, min_cnt_sum, total_cnt_sum))</w:t>
+      </w:r>
+    </w:p>
+    <w:p>
+      <w:r>
+        <w:t xml:space="preserve">    return min_cnt_sum / total_cnt_sum</w:t>
+      </w:r>
+    </w:p>
+    <w:p>
+      <w:r>
+        <w:tab/>
+      </w:r>
+    </w:p>
+    <w:p/>
+    <w:p>
+      <w:r>
+        <w:tab/>
+      </w:r>
+    </w:p>
+    <w:p>
+      <w:r>
+        <w:t>&gt;&gt;&gt; candidate = 'You love I always'</w:t>
+      </w:r>
+    </w:p>
+    <w:p>
+      <w:r>
+        <w:t>&gt;&gt;&gt; references = [</w:t>
+      </w:r>
+    </w:p>
+    <w:p>
+      <w:r>
+        <w:t>&gt;&gt;&gt;     'You know, I always love you so much',</w:t>
+      </w:r>
+    </w:p>
+    <w:p>
+      <w:r>
+        <w:t>&gt;&gt;&gt;     'Know right? I always love you a lot',</w:t>
+      </w:r>
+    </w:p>
+    <w:p>
+      <w:r>
+        <w:lastRenderedPageBreak/>
+        <w:t>&gt;&gt;&gt; ]</w:t>
+      </w:r>
+    </w:p>
+    <w:p>
+      <w:r>
+        <w:t>&gt;&gt;&gt; for i in range(4):</w:t>
+      </w:r>
+    </w:p>
+    <w:p>
+      <w:r>
+        <w:t>&gt;&gt;&gt;     modified_ngram_precision(candidate, references, i+1)</w:t>
+      </w:r>
+    </w:p>
+    <w:p>
+      <w:r>
+        <w:t>&lt;코드 끝&gt;</w:t>
+      </w:r>
+    </w:p>
+    <w:p/>
+    <w:p>
+      <w:r>
+        <w:t>[코드8]에서는 N-gram을 N=1~4로 두고 실행했다. 각 결과를 보면 unigram일 때는 순서를 해석할 수 없기 때문에 precision이 1.0으로 계산됐지만 bi-gram만 보더라도 precision이 크게 떨어지는 것을 알 수 있다. BLEU 스코어를 구할 때는 1~N까지의 precision에 가중치를 준다. 이 가중치는 정해져있지 않지만 합이 1이 되는 형태로 정의하면 된다.</w:t>
+      </w:r>
+    </w:p>
+    <w:p/>
+    <w:p>
+      <w:r>
+        <w:rPr>
+          <w:rFonts w:hint="eastAsia"/>
+        </w:rPr>
+        <w:t>최종적으로</w:t>
+      </w:r>
+      <w:r>
+        <w:t xml:space="preserve"> BLEU 스코어는 [코드9]과 같이 구할 수 있다.</w:t>
       </w:r>
     </w:p>
     <w:p/>
@@ -2592,395 +2852,186 @@
         <w:t>코드</w:t>
       </w:r>
       <w:r>
-        <w:t>8</w:t>
-      </w:r>
-    </w:p>
-    <w:p>
-      <w:r>
-        <w:t>def word_counter(tokens, n):</w:t>
-      </w:r>
-    </w:p>
-    <w:p>
-      <w:r>
-        <w:t xml:space="preserve">    return Counter(ngrams(tokens, n))</w:t>
+        <w:t>9: BLEU 스코어 계산하기</w:t>
+      </w:r>
+    </w:p>
+    <w:p>
+      <w:r>
+        <w:t>def brevity_penalty(candidate, references):</w:t>
+      </w:r>
+    </w:p>
+    <w:p>
+      <w:r>
+        <w:t xml:space="preserve">    candidate = candidate.lower()</w:t>
+      </w:r>
+    </w:p>
+    <w:p>
+      <w:r>
+        <w:t xml:space="preserve">    cand_len = len(candidate.split())</w:t>
+      </w:r>
+    </w:p>
+    <w:p>
+      <w:r>
+        <w:t xml:space="preserve">    diff = np.inf</w:t>
+      </w:r>
+    </w:p>
+    <w:p>
+      <w:r>
+        <w:t xml:space="preserve">    for ref in references:</w:t>
+      </w:r>
+    </w:p>
+    <w:p>
+      <w:r>
+        <w:t xml:space="preserve">        ref = ref.lower()</w:t>
+      </w:r>
+    </w:p>
+    <w:p>
+      <w:r>
+        <w:t xml:space="preserve">        tokens = ref.split()</w:t>
+      </w:r>
+    </w:p>
+    <w:p>
+      <w:r>
+        <w:t xml:space="preserve">        if diff &gt; abs(len(tokens) - cand_len):</w:t>
+      </w:r>
+    </w:p>
+    <w:p>
+      <w:r>
+        <w:t xml:space="preserve">            ref_len = len(tokens)</w:t>
+      </w:r>
+    </w:p>
+    <w:p>
+      <w:r>
+        <w:t xml:space="preserve">            diff = abs(len(tokens) - cand_len)</w:t>
+      </w:r>
+    </w:p>
+    <w:p>
+      <w:r>
+        <w:t xml:space="preserve">            </w:t>
+      </w:r>
+    </w:p>
+    <w:p>
+      <w:r>
+        <w:t xml:space="preserve">    if cand_len &gt; ref_len:</w:t>
+      </w:r>
+    </w:p>
+    <w:p>
+      <w:r>
+        <w:lastRenderedPageBreak/>
+        <w:t xml:space="preserve">        return 1</w:t>
+      </w:r>
+    </w:p>
+    <w:p>
+      <w:r>
+        <w:t xml:space="preserve">    elif cand_len == 0:</w:t>
+      </w:r>
+    </w:p>
+    <w:p>
+      <w:r>
+        <w:t xml:space="preserve">        return 0</w:t>
+      </w:r>
+    </w:p>
+    <w:p>
+      <w:r>
+        <w:t xml:space="preserve">    else:</w:t>
+      </w:r>
+    </w:p>
+    <w:p>
+      <w:r>
+        <w:t xml:space="preserve">        return np.exp(1 - ref_len/cand_len)</w:t>
       </w:r>
     </w:p>
     <w:p>
       <w:r>
         <w:tab/>
       </w:r>
-    </w:p>
-    <w:p>
-      <w:r>
-        <w:t>def modified_count(candidate, references, n):</w:t>
-      </w:r>
-    </w:p>
-    <w:p>
-      <w:r>
-        <w:t xml:space="preserve">    cand_cnt = word_counter(candidate.split(), n)</w:t>
-      </w:r>
-    </w:p>
-    <w:p>
-      <w:r>
-        <w:t xml:space="preserve">    temp = Counter()</w:t>
-      </w:r>
-    </w:p>
-    <w:p>
-      <w:r>
-        <w:t xml:space="preserve">    for ref in references:</w:t>
-      </w:r>
-    </w:p>
-    <w:p>
-      <w:r>
-        <w:t xml:space="preserve">        tokens = ref.split()</w:t>
-      </w:r>
-    </w:p>
-    <w:p>
-      <w:r>
-        <w:t xml:space="preserve">        ref_cnt = word_counter(tokens, n)</w:t>
-      </w:r>
-    </w:p>
-    <w:p>
-      <w:r>
-        <w:t xml:space="preserve">        for k, v in ref_cnt.items():</w:t>
-      </w:r>
-    </w:p>
-    <w:p>
-      <w:r>
-        <w:t xml:space="preserve">            if k in temp:</w:t>
-      </w:r>
-    </w:p>
-    <w:p>
+      <w:r>
+        <w:tab/>
+      </w:r>
+    </w:p>
+    <w:p>
+      <w:r>
+        <w:t>def bleu_score(candidate, reference_list):</w:t>
+      </w:r>
+    </w:p>
+    <w:p>
+      <w:r>
+        <w:t xml:space="preserve">    candidate = candidate.lower()</w:t>
+      </w:r>
+    </w:p>
+    <w:p>
+      <w:r>
+        <w:t xml:space="preserve">    cand_len = len(candidate.split())</w:t>
+      </w:r>
+    </w:p>
+    <w:p>
+      <w:r>
+        <w:t xml:space="preserve">    weights = [1/cand_len] * cand_len</w:t>
+      </w:r>
+    </w:p>
+    <w:p>
+      <w:r>
+        <w:t xml:space="preserve">    bp = brevity_penalty(candidate, references)</w:t>
+      </w:r>
+    </w:p>
+    <w:p>
+      <w:r>
+        <w:t xml:space="preserve">    precisions = [modified_ngram_precision(candidate, references, n=i+1) for i in range(len(weights))] </w:t>
+      </w:r>
+    </w:p>
+    <w:p>
+      <w:r>
+        <w:t xml:space="preserve">    </w:t>
+      </w:r>
+    </w:p>
+    <w:p>
+      <w:r>
+        <w:t xml:space="preserve">    score = 0</w:t>
+      </w:r>
+    </w:p>
+    <w:p>
+      <w:r>
+        <w:t xml:space="preserve">    for w, p in zip(weights, precisions):</w:t>
+      </w:r>
+    </w:p>
+    <w:p>
+      <w:r>
+        <w:t xml:space="preserve">        if p == 0:</w:t>
+      </w:r>
+    </w:p>
+    <w:p>
+      <w:r>
+        <w:t xml:space="preserve">            continue</w:t>
+      </w:r>
+    </w:p>
+    <w:p>
+      <w:r>
+        <w:t xml:space="preserve">        score += (w * np.log(p))</w:t>
+      </w:r>
+    </w:p>
+    <w:p>
+      <w:r>
+        <w:t xml:space="preserve">    </w:t>
+      </w:r>
+    </w:p>
+    <w:p>
+      <w:r>
+        <w:t xml:space="preserve">    return bp * np.exp(score)</w:t>
+      </w:r>
+    </w:p>
+    <w:p>
+      <w:r>
+        <w:t>&lt;코드 끝&gt;</w:t>
+      </w:r>
+    </w:p>
+    <w:p/>
+    <w:p>
+      <w:r>
+        <w:t xml:space="preserve">[코드9]에서 함수 brevity_penalty에 대해서 간단하게 설명해보면, 짧은 문장은 precision이 높게 나올 가능성이 있기 때문에 그것에 대한 페널티를 주는 것이다. 예를 들어 번역 문장이 "it is"라고 해보자. "it is"는 자주 나올 가능성이 높은 조합이다. 이것만으로 정답 문장들과 precision을 비교해보면 당연히 높게 나올 수 밖에 없다. 그것을 해결하기 위해서 [수식2]와 같은 공식을 이용해서 </w:t>
+      </w:r>
       <w:r>
         <w:lastRenderedPageBreak/>
-        <w:t xml:space="preserve">                temp[k] = max(ref_cnt[k], temp[k])</w:t>
-      </w:r>
-    </w:p>
-    <w:p>
-      <w:r>
-        <w:t xml:space="preserve">            else:</w:t>
-      </w:r>
-    </w:p>
-    <w:p>
-      <w:r>
-        <w:t xml:space="preserve">                temp[k] = ref_cnt[k]</w:t>
-      </w:r>
-    </w:p>
-    <w:p>
-      <w:r>
-        <w:t xml:space="preserve">    </w:t>
-      </w:r>
-    </w:p>
-    <w:p>
-      <w:r>
-        <w:t xml:space="preserve">    return Counter({tok:min(temp[tok], cand_cnt[tok]) for tok in cand_cnt})</w:t>
-      </w:r>
-    </w:p>
-    <w:p>
-      <w:r>
-        <w:tab/>
-      </w:r>
-    </w:p>
-    <w:p>
-      <w:r>
-        <w:t>def modified_ngram_precision(candidate, references, n):</w:t>
-      </w:r>
-    </w:p>
-    <w:p>
-      <w:r>
-        <w:t xml:space="preserve">    min_cnt = modified_count(candidate, references, n)</w:t>
-      </w:r>
-    </w:p>
-    <w:p>
-      <w:r>
-        <w:t xml:space="preserve">    total_cnt = word_counter(candidate.split(), n)</w:t>
-      </w:r>
-    </w:p>
-    <w:p>
-      <w:r>
-        <w:t xml:space="preserve">    </w:t>
-      </w:r>
-    </w:p>
-    <w:p>
-      <w:r>
-        <w:t xml:space="preserve">    min_cnt_sum = sum(min_cnt.values())</w:t>
-      </w:r>
-    </w:p>
-    <w:p>
-      <w:r>
-        <w:t xml:space="preserve">    total_cnt_sum = sum(total_cnt.values())</w:t>
-      </w:r>
-    </w:p>
-    <w:p>
-      <w:r>
-        <w:t xml:space="preserve">    #print('modified {}-gram precision: {}/{}'.format(n, min_cnt_sum, total_cnt_sum))</w:t>
-      </w:r>
-    </w:p>
-    <w:p>
-      <w:r>
-        <w:t xml:space="preserve">    return min_cnt_sum / total_cnt_sum</w:t>
-      </w:r>
-    </w:p>
-    <w:p>
-      <w:r>
-        <w:tab/>
-      </w:r>
-    </w:p>
-    <w:p/>
-    <w:p>
-      <w:r>
-        <w:tab/>
-      </w:r>
-    </w:p>
-    <w:p>
-      <w:r>
-        <w:t>&gt;&gt;&gt; candidate = 'You love I always'</w:t>
-      </w:r>
-    </w:p>
-    <w:p>
-      <w:r>
-        <w:t>&gt;&gt;&gt; references = [</w:t>
-      </w:r>
-    </w:p>
-    <w:p>
-      <w:r>
-        <w:t>&gt;&gt;&gt;     'You know, I always love you so much',</w:t>
-      </w:r>
-    </w:p>
-    <w:p>
-      <w:r>
-        <w:t>&gt;&gt;&gt;     'Know right? I always love you a lot',</w:t>
-      </w:r>
-    </w:p>
-    <w:p>
-      <w:r>
-        <w:t>&gt;&gt;&gt; ]</w:t>
-      </w:r>
-    </w:p>
-    <w:p>
-      <w:r>
-        <w:t>&gt;&gt;&gt; for i in range(4):</w:t>
-      </w:r>
-    </w:p>
-    <w:p>
-      <w:r>
-        <w:t>&gt;&gt;&gt;     modified_ngram_precision(candidate, references, i+1)</w:t>
-      </w:r>
-    </w:p>
-    <w:p>
-      <w:r>
-        <w:t>&lt;코드 끝&gt;</w:t>
-      </w:r>
-    </w:p>
-    <w:p/>
-    <w:p>
-      <w:r>
-        <w:lastRenderedPageBreak/>
-        <w:t>[코드8]에서는 N-gram을 N=1~4로 두고 실행했다. 각 결과를 보면 unigram일 때는 순서를 해석할 수 없기 때문에 precision이 1.0으로 계산됐지만 bi-gram만 보더라도 precision이 크게 떨어지는 것을 알 수 있다. BLEU 스코어를 구할 때는 1~N까지의 precision에 가중치를 준다. 이 가중치는 정해져있지 않지만 합이 1이 되는 형태로 정의하면 된다.</w:t>
-      </w:r>
-    </w:p>
-    <w:p/>
-    <w:p>
-      <w:r>
-        <w:rPr>
-          <w:rFonts w:hint="eastAsia"/>
-        </w:rPr>
-        <w:t>최종적으로</w:t>
-      </w:r>
-      <w:r>
-        <w:t xml:space="preserve"> BLEU 스코어는 [코드9]과 같이 구할 수 있다.</w:t>
-      </w:r>
-    </w:p>
-    <w:p/>
-    <w:p>
-      <w:r>
-        <w:t>&lt;코드 시작&gt;</w:t>
-      </w:r>
-    </w:p>
-    <w:p>
-      <w:r>
-        <w:rPr>
-          <w:rFonts w:hint="eastAsia"/>
-        </w:rPr>
-        <w:t>코드</w:t>
-      </w:r>
-      <w:r>
-        <w:t>9</w:t>
-      </w:r>
-    </w:p>
-    <w:p>
-      <w:r>
-        <w:t>def brevity_penalty(candidate, references):</w:t>
-      </w:r>
-    </w:p>
-    <w:p>
-      <w:r>
-        <w:t xml:space="preserve">    candidate = candidate.lower()</w:t>
-      </w:r>
-    </w:p>
-    <w:p>
-      <w:r>
-        <w:t xml:space="preserve">    cand_len = len(candidate.split())</w:t>
-      </w:r>
-    </w:p>
-    <w:p>
-      <w:r>
-        <w:t xml:space="preserve">    diff = np.inf</w:t>
-      </w:r>
-    </w:p>
-    <w:p>
-      <w:r>
-        <w:t xml:space="preserve">    for ref in references:</w:t>
-      </w:r>
-    </w:p>
-    <w:p>
-      <w:r>
-        <w:t xml:space="preserve">        ref = ref.lower()</w:t>
-      </w:r>
-    </w:p>
-    <w:p>
-      <w:r>
-        <w:t xml:space="preserve">        tokens = ref.split()</w:t>
-      </w:r>
-    </w:p>
-    <w:p>
-      <w:r>
-        <w:t xml:space="preserve">        if diff &gt; abs(len(tokens) - cand_len):</w:t>
-      </w:r>
-    </w:p>
-    <w:p>
-      <w:r>
-        <w:t xml:space="preserve">            ref_len = len(tokens)</w:t>
-      </w:r>
-    </w:p>
-    <w:p>
-      <w:r>
-        <w:t xml:space="preserve">            diff = abs(len(tokens) - cand_len)</w:t>
-      </w:r>
-    </w:p>
-    <w:p>
-      <w:r>
-        <w:t xml:space="preserve">            </w:t>
-      </w:r>
-    </w:p>
-    <w:p>
-      <w:r>
-        <w:t xml:space="preserve">    if cand_len &gt; ref_len:</w:t>
-      </w:r>
-    </w:p>
-    <w:p>
-      <w:r>
-        <w:t xml:space="preserve">        return 1</w:t>
-      </w:r>
-    </w:p>
-    <w:p>
-      <w:r>
-        <w:t xml:space="preserve">    elif cand_len == 0:</w:t>
-      </w:r>
-    </w:p>
-    <w:p>
-      <w:r>
-        <w:t xml:space="preserve">        return 0</w:t>
-      </w:r>
-    </w:p>
-    <w:p>
-      <w:r>
-        <w:t xml:space="preserve">    else:</w:t>
-      </w:r>
-    </w:p>
-    <w:p>
-      <w:r>
-        <w:t xml:space="preserve">        return np.exp(1 - ref_len/cand_len)</w:t>
-      </w:r>
-    </w:p>
-    <w:p>
-      <w:r>
-        <w:lastRenderedPageBreak/>
-        <w:tab/>
-      </w:r>
-      <w:r>
-        <w:tab/>
-      </w:r>
-    </w:p>
-    <w:p>
-      <w:r>
-        <w:t>def bleu_score(candidate, reference_list):</w:t>
-      </w:r>
-    </w:p>
-    <w:p>
-      <w:r>
-        <w:t xml:space="preserve">    candidate = candidate.lower()</w:t>
-      </w:r>
-    </w:p>
-    <w:p>
-      <w:r>
-        <w:t xml:space="preserve">    cand_len = len(candidate.split())</w:t>
-      </w:r>
-    </w:p>
-    <w:p>
-      <w:r>
-        <w:t xml:space="preserve">    weights = [1/cand_len] * cand_len</w:t>
-      </w:r>
-    </w:p>
-    <w:p>
-      <w:r>
-        <w:t xml:space="preserve">    bp = brevity_penalty(candidate, references)</w:t>
-      </w:r>
-    </w:p>
-    <w:p>
-      <w:r>
-        <w:t xml:space="preserve">    precisions = [modified_ngram_precision(candidate, references, n=i+1) for i in range(len(weights))] </w:t>
-      </w:r>
-    </w:p>
-    <w:p>
-      <w:r>
-        <w:t xml:space="preserve">    </w:t>
-      </w:r>
-    </w:p>
-    <w:p>
-      <w:r>
-        <w:t xml:space="preserve">    score = 0</w:t>
-      </w:r>
-    </w:p>
-    <w:p>
-      <w:r>
-        <w:t xml:space="preserve">    for w, p in zip(weights, precisions):</w:t>
-      </w:r>
-    </w:p>
-    <w:p>
-      <w:r>
-        <w:t xml:space="preserve">        if p == 0:</w:t>
-      </w:r>
-    </w:p>
-    <w:p>
-      <w:r>
-        <w:t xml:space="preserve">            continue</w:t>
-      </w:r>
-    </w:p>
-    <w:p>
-      <w:r>
-        <w:t xml:space="preserve">        score += (w * np.log(p))</w:t>
-      </w:r>
-    </w:p>
-    <w:p>
-      <w:r>
-        <w:t xml:space="preserve">    </w:t>
-      </w:r>
-    </w:p>
-    <w:p>
-      <w:r>
-        <w:t xml:space="preserve">    return bp * np.exp(score)</w:t>
-      </w:r>
-    </w:p>
-    <w:p>
-      <w:r>
-        <w:t>&lt;코드 끝&gt;</w:t>
-      </w:r>
-    </w:p>
-    <w:p/>
-    <w:p>
-      <w:r>
-        <w:t xml:space="preserve">[코드9]에서 함수 brevity_penalty에 대해서 간단하게 설명해보면, 짧은 문장은 precision이 높게 나올 가능성이 있기 때문에 그것에 대한 페널티를 주는 것이다. 예를 들어 번역 문장이 "it is"라고 해보자. "it is"는 자주 나올 가능성이 높은 조합이다. 이것만으로 정답 문장들과 precision을 비교해보면 당연히 높게 나올 수 밖에 없다. 그것을 해결하기 위해서 [수식2]와 같은 공식을 이용해서 짧은 문장에 대해서는 페널티를 </w:t>
+        <w:t xml:space="preserve">짧은 문장에 대해서는 페널티를 </w:t>
       </w:r>
       <w:r>
         <w:rPr>
@@ -3006,17 +3057,11 @@
         <w:t>수식</w:t>
       </w:r>
       <w:r>
-        <w:t>2</w:t>
-      </w:r>
-    </w:p>
-    <w:p>
-      <w:r>
-        <w:t>brevity penalty 공식</w:t>
-      </w:r>
-    </w:p>
-    <w:p>
-      <w:r>
-        <w:lastRenderedPageBreak/>
+        <w:t>2: brevity penalty 계산 공식</w:t>
+      </w:r>
+    </w:p>
+    <w:p>
+      <w:r>
         <w:t>&lt;수식 끝&gt;</w:t>
       </w:r>
     </w:p>
@@ -3040,7 +3085,7 @@
         <w:t>표</w:t>
       </w:r>
       <w:r>
-        <w:t>3</w:t>
+        <w:t>3: BLEU 스코어 비교</w:t>
       </w:r>
     </w:p>
     <w:p>
@@ -3121,7 +3166,7 @@
         <w:t>표</w:t>
       </w:r>
       <w:r>
-        <w:t>4</w:t>
+        <w:t>4: 트랜스포머의 BLEU 스코어</w:t>
       </w:r>
     </w:p>
     <w:p>
@@ -3137,7 +3182,6 @@
     </w:p>
     <w:p>
       <w:r>
-        <w:lastRenderedPageBreak/>
         <w:t>Transformer (big) 28.4 41.8</w:t>
       </w:r>
     </w:p>

</xml_diff>